<commit_message>
Added use case descriptions
</commit_message>
<xml_diff>
--- a/PP2-CW2/PP02 Coursework 02-spec.docx
+++ b/PP2-CW2/PP02 Coursework 02-spec.docx
@@ -5113,7 +5113,18 @@
           <w:i/>
           <w:w w:val="103"/>
         </w:rPr>
-        <w:t xml:space="preserve"> marks)</w:t>
+        <w:t xml:space="preserve"> ma</w:t>
+      </w:r>
+      <w:bookmarkStart w:id="0" w:name="_GoBack"/>
+      <w:bookmarkEnd w:id="0"/>
+      <w:r>
+        <w:rPr>
+          <w:rFonts w:ascii="Calibri" w:eastAsia="Calibri" w:hAnsi="Calibri" w:cs="Calibri"/>
+          <w:b/>
+          <w:i/>
+          <w:w w:val="103"/>
+        </w:rPr>
+        <w:t>rks)</w:t>
       </w:r>
       <w:r>
         <w:rPr>
@@ -5275,6 +5286,7 @@
         <w:rPr>
           <w:rFonts w:ascii="Calibri" w:eastAsia="Calibri" w:hAnsi="Calibri" w:cs="Calibri"/>
           <w:w w:val="103"/>
+          <w:highlight w:val="green"/>
         </w:rPr>
         <w:t>WestminsterStoreManager</w:t>
       </w:r>
@@ -5283,19 +5295,22 @@
         <w:rPr>
           <w:rFonts w:ascii="Calibri" w:eastAsia="Calibri" w:hAnsi="Calibri" w:cs="Calibri"/>
           <w:w w:val="103"/>
-        </w:rPr>
-        <w:t xml:space="preserve"> </w:t>
-      </w:r>
-      <w:r>
-        <w:rPr>
-          <w:rFonts w:ascii="Calibri" w:eastAsia="Calibri" w:hAnsi="Calibri" w:cs="Calibri"/>
-        </w:rPr>
-        <w:t xml:space="preserve"> </w:t>
-      </w:r>
-      <w:r>
-        <w:rPr>
-          <w:rFonts w:ascii="Calibri" w:eastAsia="Calibri" w:hAnsi="Calibri" w:cs="Calibri"/>
-          <w:w w:val="103"/>
+          <w:highlight w:val="green"/>
+        </w:rPr>
+        <w:t xml:space="preserve"> </w:t>
+      </w:r>
+      <w:r>
+        <w:rPr>
+          <w:rFonts w:ascii="Calibri" w:eastAsia="Calibri" w:hAnsi="Calibri" w:cs="Calibri"/>
+          <w:highlight w:val="green"/>
+        </w:rPr>
+        <w:t xml:space="preserve"> </w:t>
+      </w:r>
+      <w:r>
+        <w:rPr>
+          <w:rFonts w:ascii="Calibri" w:eastAsia="Calibri" w:hAnsi="Calibri" w:cs="Calibri"/>
+          <w:w w:val="103"/>
+          <w:highlight w:val="green"/>
         </w:rPr>
         <w:t>maintains</w:t>
       </w:r>
@@ -5304,73 +5319,91 @@
         <w:rPr>
           <w:rFonts w:ascii="Calibri" w:eastAsia="Calibri" w:hAnsi="Calibri" w:cs="Calibri"/>
           <w:w w:val="103"/>
-        </w:rPr>
-        <w:t xml:space="preserve"> </w:t>
-      </w:r>
-      <w:r>
-        <w:rPr>
-          <w:rFonts w:ascii="Calibri" w:eastAsia="Calibri" w:hAnsi="Calibri" w:cs="Calibri"/>
-        </w:rPr>
-        <w:t xml:space="preserve"> </w:t>
-      </w:r>
-      <w:r>
-        <w:rPr>
-          <w:rFonts w:ascii="Calibri" w:eastAsia="Calibri" w:hAnsi="Calibri" w:cs="Calibri"/>
-          <w:w w:val="103"/>
+          <w:highlight w:val="green"/>
+        </w:rPr>
+        <w:t xml:space="preserve"> </w:t>
+      </w:r>
+      <w:r>
+        <w:rPr>
+          <w:rFonts w:ascii="Calibri" w:eastAsia="Calibri" w:hAnsi="Calibri" w:cs="Calibri"/>
+          <w:highlight w:val="green"/>
+        </w:rPr>
+        <w:t xml:space="preserve"> </w:t>
+      </w:r>
+      <w:r>
+        <w:rPr>
+          <w:rFonts w:ascii="Calibri" w:eastAsia="Calibri" w:hAnsi="Calibri" w:cs="Calibri"/>
+          <w:w w:val="103"/>
+          <w:highlight w:val="green"/>
         </w:rPr>
         <w:t xml:space="preserve">the </w:t>
       </w:r>
       <w:r>
         <w:rPr>
           <w:rFonts w:ascii="Calibri" w:eastAsia="Calibri" w:hAnsi="Calibri" w:cs="Calibri"/>
-        </w:rPr>
-        <w:t xml:space="preserve"> </w:t>
-      </w:r>
-      <w:r>
-        <w:rPr>
-          <w:rFonts w:ascii="Calibri" w:eastAsia="Calibri" w:hAnsi="Calibri" w:cs="Calibri"/>
-          <w:w w:val="103"/>
+          <w:highlight w:val="green"/>
+        </w:rPr>
+        <w:t xml:space="preserve"> </w:t>
+      </w:r>
+      <w:r>
+        <w:rPr>
+          <w:rFonts w:ascii="Calibri" w:eastAsia="Calibri" w:hAnsi="Calibri" w:cs="Calibri"/>
+          <w:w w:val="103"/>
+          <w:highlight w:val="green"/>
         </w:rPr>
         <w:t xml:space="preserve">list </w:t>
       </w:r>
       <w:r>
         <w:rPr>
           <w:rFonts w:ascii="Calibri" w:eastAsia="Calibri" w:hAnsi="Calibri" w:cs="Calibri"/>
-        </w:rPr>
-        <w:t xml:space="preserve"> </w:t>
-      </w:r>
-      <w:r>
-        <w:rPr>
-          <w:rFonts w:ascii="Calibri" w:eastAsia="Calibri" w:hAnsi="Calibri" w:cs="Calibri"/>
-          <w:w w:val="103"/>
+          <w:highlight w:val="green"/>
+        </w:rPr>
+        <w:t xml:space="preserve"> </w:t>
+      </w:r>
+      <w:r>
+        <w:rPr>
+          <w:rFonts w:ascii="Calibri" w:eastAsia="Calibri" w:hAnsi="Calibri" w:cs="Calibri"/>
+          <w:w w:val="103"/>
+          <w:highlight w:val="green"/>
         </w:rPr>
         <w:t xml:space="preserve">of </w:t>
       </w:r>
       <w:r>
         <w:rPr>
           <w:rFonts w:ascii="Calibri" w:eastAsia="Calibri" w:hAnsi="Calibri" w:cs="Calibri"/>
-        </w:rPr>
-        <w:t xml:space="preserve"> </w:t>
-      </w:r>
-      <w:r>
-        <w:rPr>
-          <w:rFonts w:ascii="Calibri" w:eastAsia="Calibri" w:hAnsi="Calibri" w:cs="Calibri"/>
-          <w:w w:val="103"/>
+          <w:highlight w:val="green"/>
+        </w:rPr>
+        <w:t xml:space="preserve"> </w:t>
+      </w:r>
+      <w:r>
+        <w:rPr>
+          <w:rFonts w:ascii="Calibri" w:eastAsia="Calibri" w:hAnsi="Calibri" w:cs="Calibri"/>
+          <w:w w:val="103"/>
+          <w:highlight w:val="green"/>
         </w:rPr>
         <w:t xml:space="preserve">the </w:t>
       </w:r>
       <w:r>
         <w:rPr>
           <w:rFonts w:ascii="Calibri" w:eastAsia="Calibri" w:hAnsi="Calibri" w:cs="Calibri"/>
-        </w:rPr>
-        <w:t xml:space="preserve"> </w:t>
-      </w:r>
-      <w:r>
-        <w:rPr>
-          <w:rFonts w:ascii="Calibri" w:eastAsia="Calibri" w:hAnsi="Calibri" w:cs="Calibri"/>
-          <w:w w:val="103"/>
-        </w:rPr>
-        <w:t xml:space="preserve">items </w:t>
+          <w:highlight w:val="green"/>
+        </w:rPr>
+        <w:t xml:space="preserve"> </w:t>
+      </w:r>
+      <w:r>
+        <w:rPr>
+          <w:rFonts w:ascii="Calibri" w:eastAsia="Calibri" w:hAnsi="Calibri" w:cs="Calibri"/>
+          <w:w w:val="103"/>
+          <w:highlight w:val="green"/>
+        </w:rPr>
+        <w:t>items</w:t>
+      </w:r>
+      <w:r>
+        <w:rPr>
+          <w:rFonts w:ascii="Calibri" w:eastAsia="Calibri" w:hAnsi="Calibri" w:cs="Calibri"/>
+          <w:w w:val="103"/>
+        </w:rPr>
+        <w:t xml:space="preserve"> </w:t>
       </w:r>
       <w:r>
         <w:rPr>
@@ -6771,8 +6804,6 @@
         </w:rPr>
         <w:t xml:space="preserve"> </w:t>
       </w:r>
-      <w:bookmarkStart w:id="0" w:name="_GoBack"/>
-      <w:bookmarkEnd w:id="0"/>
     </w:p>
     <w:p>
       <w:pPr>

</xml_diff>